<commit_message>
added network to planning file
</commit_message>
<xml_diff>
--- a/Planning.docx
+++ b/Planning.docx
@@ -503,10 +503,11 @@
       <w:r>
         <w:t>talks to backend</w:t>
       </w:r>
+    </w:p>
+    <w:p>
       <w:bookmarkStart w:id="0" w:name="_GoBack"/>
       <w:bookmarkEnd w:id="0"/>
     </w:p>
-    <w:p/>
     <w:p>
       <w:pPr>
         <w:pBdr>
@@ -536,6 +537,32 @@
         <w:t>UI: html and CSS</w:t>
       </w:r>
     </w:p>
+    <w:p/>
+    <w:p>
+      <w:pPr>
+        <w:pBdr>
+          <w:bottom w:val="single" w:sz="12" w:space="1" w:color="auto"/>
+        </w:pBdr>
+      </w:pPr>
+    </w:p>
+    <w:p/>
+    <w:p>
+      <w:pPr>
+        <w:rPr>
+          <w:sz w:val="52"/>
+          <w:szCs w:val="52"/>
+        </w:rPr>
+      </w:pPr>
+      <w:r>
+        <w:rPr>
+          <w:sz w:val="52"/>
+          <w:szCs w:val="52"/>
+        </w:rPr>
+        <w:t>Network</w:t>
+      </w:r>
+    </w:p>
+    <w:p/>
+    <w:p/>
     <w:p/>
     <w:sectPr>
       <w:pgSz w:w="15840" w:h="12240" w:orient="landscape"/>

</xml_diff>